<commit_message>
Cleaned up standards and workflow after discussion at R team
</commit_message>
<xml_diff>
--- a/github/GitHub Standards and Workflow Document.docx
+++ b/github/GitHub Standards and Workflow Document.docx
@@ -4,55 +4,50 @@
   <w:body>
     <w:p>
       <w:pPr>
-        <w:spacing w:before="100" w:beforeAutospacing="1" w:after="100" w:afterAutospacing="1" w:line="240" w:lineRule="auto"/>
-        <w:outlineLvl w:val="0"/>
-        <w:rPr>
-          <w:rFonts w:ascii="Times New Roman" w:eastAsia="Times New Roman" w:hAnsi="Times New Roman" w:cs="Times New Roman"/>
-          <w:b/>
-          <w:bCs/>
-          <w:kern w:val="36"/>
-          <w:sz w:val="48"/>
-          <w:szCs w:val="48"/>
-          <w14:ligatures w14:val="none"/>
-        </w:rPr>
-      </w:pPr>
-      <w:r>
-        <w:rPr>
-          <w:rFonts w:ascii="Times New Roman" w:eastAsia="Times New Roman" w:hAnsi="Times New Roman" w:cs="Times New Roman"/>
-          <w:b/>
-          <w:bCs/>
-          <w:kern w:val="36"/>
-          <w:sz w:val="48"/>
-          <w:szCs w:val="48"/>
-          <w14:ligatures w14:val="none"/>
-        </w:rPr>
+        <w:pStyle w:val="Heading1"/>
+      </w:pPr>
+      <w:r>
         <w:t>GitHub Standards and Workflow Document</w:t>
       </w:r>
     </w:p>
     <w:p>
       <w:pPr>
-        <w:spacing w:before="100" w:beforeAutospacing="1" w:after="100" w:afterAutospacing="1" w:line="240" w:lineRule="auto"/>
-        <w:outlineLvl w:val="1"/>
-        <w:rPr>
-          <w:rFonts w:ascii="Times New Roman" w:eastAsia="Times New Roman" w:hAnsi="Times New Roman" w:cs="Times New Roman"/>
-          <w:b/>
-          <w:bCs/>
-          <w:kern w:val="0"/>
-          <w:sz w:val="36"/>
-          <w:szCs w:val="36"/>
-          <w14:ligatures w14:val="none"/>
-        </w:rPr>
-      </w:pPr>
-      <w:r>
-        <w:rPr>
-          <w:rFonts w:ascii="Times New Roman" w:eastAsia="Times New Roman" w:hAnsi="Times New Roman" w:cs="Times New Roman"/>
-          <w:b/>
-          <w:bCs/>
-          <w:kern w:val="0"/>
-          <w:sz w:val="36"/>
-          <w:szCs w:val="36"/>
-          <w14:ligatures w14:val="none"/>
-        </w:rPr>
+        <w:rPr>
+          <w:rFonts w:ascii="Times New Roman" w:hAnsi="Times New Roman" w:cs="Times New Roman"/>
+          <w:i/>
+          <w:iCs/>
+        </w:rPr>
+      </w:pPr>
+      <w:r>
+        <w:rPr>
+          <w:rFonts w:ascii="Times New Roman" w:hAnsi="Times New Roman" w:cs="Times New Roman"/>
+          <w:i/>
+          <w:iCs/>
+        </w:rPr>
+        <w:t>Created by A. Vaisvil</w:t>
+      </w:r>
+      <w:r>
+        <w:rPr>
+          <w:rFonts w:ascii="Times New Roman" w:hAnsi="Times New Roman" w:cs="Times New Roman"/>
+          <w:i/>
+          <w:iCs/>
+        </w:rPr>
+        <w:br/>
+      </w:r>
+      <w:r>
+        <w:rPr>
+          <w:rFonts w:ascii="Times New Roman" w:hAnsi="Times New Roman" w:cs="Times New Roman"/>
+          <w:i/>
+          <w:iCs/>
+        </w:rPr>
+        <w:t>Last updated 2/6/2025 by C. Pien</w:t>
+      </w:r>
+    </w:p>
+    <w:p>
+      <w:pPr>
+        <w:pStyle w:val="Heading2"/>
+      </w:pPr>
+      <w:r>
         <w:t>1. Repository Naming Conventions</w:t>
       </w:r>
     </w:p>
@@ -458,28 +453,9 @@
     </w:p>
     <w:p>
       <w:pPr>
-        <w:spacing w:before="100" w:beforeAutospacing="1" w:after="100" w:afterAutospacing="1" w:line="240" w:lineRule="auto"/>
-        <w:outlineLvl w:val="1"/>
-        <w:rPr>
-          <w:rFonts w:ascii="Times New Roman" w:eastAsia="Times New Roman" w:hAnsi="Times New Roman" w:cs="Times New Roman"/>
-          <w:b/>
-          <w:bCs/>
-          <w:kern w:val="0"/>
-          <w:sz w:val="36"/>
-          <w:szCs w:val="36"/>
-          <w14:ligatures w14:val="none"/>
-        </w:rPr>
-      </w:pPr>
-      <w:r>
-        <w:rPr>
-          <w:rFonts w:ascii="Times New Roman" w:eastAsia="Times New Roman" w:hAnsi="Times New Roman" w:cs="Times New Roman"/>
-          <w:b/>
-          <w:bCs/>
-          <w:kern w:val="0"/>
-          <w:sz w:val="36"/>
-          <w:szCs w:val="36"/>
-          <w14:ligatures w14:val="none"/>
-        </w:rPr>
+        <w:pStyle w:val="Heading2"/>
+      </w:pPr>
+      <w:r>
         <w:t>2. File and Folder Naming Conventions</w:t>
       </w:r>
     </w:p>
@@ -546,7 +522,6 @@
         </w:rPr>
         <w:t xml:space="preserve">Use </w:t>
       </w:r>
-      <w:proofErr w:type="spellStart"/>
       <w:r>
         <w:rPr>
           <w:rFonts w:ascii="Times New Roman" w:eastAsia="Times New Roman" w:hAnsi="Times New Roman" w:cs="Times New Roman"/>
@@ -559,7 +534,6 @@
         </w:rPr>
         <w:t>snake_case</w:t>
       </w:r>
-      <w:proofErr w:type="spellEnd"/>
       <w:r>
         <w:rPr>
           <w:rFonts w:ascii="Times New Roman" w:eastAsia="Times New Roman" w:hAnsi="Times New Roman" w:cs="Times New Roman"/>
@@ -570,7 +544,6 @@
         </w:rPr>
         <w:t xml:space="preserve"> for files and directories (e.g., </w:t>
       </w:r>
-      <w:proofErr w:type="spellStart"/>
       <w:r>
         <w:rPr>
           <w:rFonts w:ascii="Courier New" w:eastAsia="Times New Roman" w:hAnsi="Courier New" w:cs="Courier New"/>
@@ -581,7 +554,6 @@
         </w:rPr>
         <w:t>data_cleaning_script.R</w:t>
       </w:r>
-      <w:proofErr w:type="spellEnd"/>
       <w:r>
         <w:rPr>
           <w:rFonts w:ascii="Times New Roman" w:eastAsia="Times New Roman" w:hAnsi="Times New Roman" w:cs="Times New Roman"/>
@@ -738,47 +710,119 @@
           <w:szCs w:val="24"/>
           <w14:ligatures w14:val="none"/>
         </w:rPr>
-        <w:t xml:space="preserve">: Raw and processed data (use subfolders: </w:t>
-      </w:r>
-      <w:r>
-        <w:rPr>
-          <w:rFonts w:ascii="Courier New" w:eastAsia="Times New Roman" w:hAnsi="Courier New" w:cs="Courier New"/>
-          <w:kern w:val="0"/>
-          <w:sz w:val="20"/>
-          <w:szCs w:val="20"/>
-          <w14:ligatures w14:val="none"/>
-        </w:rPr>
-        <w:t>raw/</w:t>
-      </w:r>
-      <w:r>
-        <w:rPr>
-          <w:rFonts w:ascii="Times New Roman" w:eastAsia="Times New Roman" w:hAnsi="Times New Roman" w:cs="Times New Roman"/>
-          <w:kern w:val="0"/>
-          <w:sz w:val="24"/>
-          <w:szCs w:val="24"/>
-          <w14:ligatures w14:val="none"/>
-        </w:rPr>
-        <w:t xml:space="preserve"> and </w:t>
-      </w:r>
-      <w:r>
-        <w:rPr>
-          <w:rFonts w:ascii="Courier New" w:eastAsia="Times New Roman" w:hAnsi="Courier New" w:cs="Courier New"/>
-          <w:kern w:val="0"/>
-          <w:sz w:val="20"/>
-          <w:szCs w:val="20"/>
-          <w14:ligatures w14:val="none"/>
-        </w:rPr>
-        <w:t>processed/</w:t>
-      </w:r>
-      <w:r>
-        <w:rPr>
-          <w:rFonts w:ascii="Times New Roman" w:eastAsia="Times New Roman" w:hAnsi="Times New Roman" w:cs="Times New Roman"/>
-          <w:kern w:val="0"/>
-          <w:sz w:val="24"/>
-          <w:szCs w:val="24"/>
-          <w14:ligatures w14:val="none"/>
-        </w:rPr>
-        <w:t>).</w:t>
+        <w:t xml:space="preserve">: </w:t>
+      </w:r>
+    </w:p>
+    <w:p>
+      <w:pPr>
+        <w:numPr>
+          <w:ilvl w:val="2"/>
+          <w:numId w:val="2"/>
+        </w:numPr>
+        <w:spacing w:before="100" w:beforeAutospacing="1" w:after="100" w:afterAutospacing="1" w:line="240" w:lineRule="auto"/>
+        <w:rPr>
+          <w:rFonts w:ascii="Times New Roman" w:eastAsia="Times New Roman" w:hAnsi="Times New Roman" w:cs="Times New Roman"/>
+          <w:kern w:val="0"/>
+          <w:sz w:val="24"/>
+          <w:szCs w:val="24"/>
+          <w14:ligatures w14:val="none"/>
+        </w:rPr>
+      </w:pPr>
+      <w:r>
+        <w:rPr>
+          <w:rFonts w:ascii="Courier New" w:eastAsia="Times New Roman" w:hAnsi="Courier New" w:cs="Courier New"/>
+          <w:b/>
+          <w:bCs/>
+          <w:kern w:val="0"/>
+          <w:sz w:val="20"/>
+          <w:szCs w:val="20"/>
+          <w14:ligatures w14:val="none"/>
+        </w:rPr>
+        <w:t>data_raw</w:t>
+      </w:r>
+      <w:r>
+        <w:rPr>
+          <w:rFonts w:ascii="Courier New" w:eastAsia="Times New Roman" w:hAnsi="Courier New" w:cs="Courier New"/>
+          <w:b/>
+          <w:bCs/>
+          <w:kern w:val="0"/>
+          <w:sz w:val="20"/>
+          <w:szCs w:val="20"/>
+          <w14:ligatures w14:val="none"/>
+        </w:rPr>
+        <w:t xml:space="preserve">/ </w:t>
+      </w:r>
+      <w:r>
+        <w:rPr>
+          <w:rFonts w:ascii="Times New Roman" w:eastAsia="Times New Roman" w:hAnsi="Times New Roman" w:cs="Times New Roman"/>
+          <w:kern w:val="0"/>
+          <w:sz w:val="24"/>
+          <w:szCs w:val="24"/>
+          <w14:ligatures w14:val="none"/>
+        </w:rPr>
+        <w:t>original data</w:t>
+      </w:r>
+    </w:p>
+    <w:p>
+      <w:pPr>
+        <w:numPr>
+          <w:ilvl w:val="2"/>
+          <w:numId w:val="2"/>
+        </w:numPr>
+        <w:spacing w:before="100" w:beforeAutospacing="1" w:after="100" w:afterAutospacing="1" w:line="240" w:lineRule="auto"/>
+        <w:rPr>
+          <w:rFonts w:ascii="Times New Roman" w:eastAsia="Times New Roman" w:hAnsi="Times New Roman" w:cs="Times New Roman"/>
+          <w:kern w:val="0"/>
+          <w:sz w:val="24"/>
+          <w:szCs w:val="24"/>
+          <w14:ligatures w14:val="none"/>
+        </w:rPr>
+      </w:pPr>
+      <w:r>
+        <w:rPr>
+          <w:rFonts w:ascii="Courier New" w:eastAsia="Times New Roman" w:hAnsi="Courier New" w:cs="Courier New"/>
+          <w:b/>
+          <w:bCs/>
+          <w:kern w:val="0"/>
+          <w:sz w:val="20"/>
+          <w:szCs w:val="20"/>
+          <w14:ligatures w14:val="none"/>
+        </w:rPr>
+        <w:t>data_</w:t>
+      </w:r>
+      <w:r>
+        <w:rPr>
+          <w:rFonts w:ascii="Courier New" w:eastAsia="Times New Roman" w:hAnsi="Courier New" w:cs="Courier New"/>
+          <w:b/>
+          <w:bCs/>
+          <w:kern w:val="0"/>
+          <w:sz w:val="20"/>
+          <w:szCs w:val="20"/>
+          <w14:ligatures w14:val="none"/>
+        </w:rPr>
+        <w:t>processed</w:t>
+      </w:r>
+      <w:r>
+        <w:rPr>
+          <w:rFonts w:ascii="Courier New" w:eastAsia="Times New Roman" w:hAnsi="Courier New" w:cs="Courier New"/>
+          <w:b/>
+          <w:bCs/>
+          <w:kern w:val="0"/>
+          <w:sz w:val="20"/>
+          <w:szCs w:val="20"/>
+          <w14:ligatures w14:val="none"/>
+        </w:rPr>
+        <w:t xml:space="preserve">/ </w:t>
+      </w:r>
+      <w:r>
+        <w:rPr>
+          <w:rFonts w:ascii="Times New Roman" w:eastAsia="Times New Roman" w:hAnsi="Times New Roman" w:cs="Times New Roman"/>
+          <w:kern w:val="0"/>
+          <w:sz w:val="24"/>
+          <w:szCs w:val="24"/>
+          <w14:ligatures w14:val="none"/>
+        </w:rPr>
+        <w:t>cleaned up data ready to read in R</w:t>
       </w:r>
     </w:p>
     <w:p>
@@ -882,7 +926,31 @@
           <w:szCs w:val="20"/>
           <w14:ligatures w14:val="none"/>
         </w:rPr>
-        <w:t>results/</w:t>
+        <w:t>O</w:t>
+      </w:r>
+      <w:r>
+        <w:rPr>
+          <w:rFonts w:ascii="Courier New" w:eastAsia="Times New Roman" w:hAnsi="Courier New" w:cs="Courier New"/>
+          <w:b/>
+          <w:bCs/>
+          <w:kern w:val="0"/>
+          <w:sz w:val="20"/>
+          <w:szCs w:val="20"/>
+          <w14:ligatures w14:val="none"/>
+        </w:rPr>
+        <w:t>utput</w:t>
+      </w:r>
+      <w:r>
+        <w:rPr>
+          <w:rFonts w:ascii="Courier New" w:eastAsia="Times New Roman" w:hAnsi="Courier New" w:cs="Courier New"/>
+          <w:b/>
+          <w:bCs/>
+          <w:kern w:val="0"/>
+          <w:sz w:val="20"/>
+          <w:szCs w:val="20"/>
+          <w14:ligatures w14:val="none"/>
+        </w:rPr>
+        <w:t>/</w:t>
       </w:r>
       <w:r>
         <w:rPr>
@@ -893,6 +961,90 @@
           <w14:ligatures w14:val="none"/>
         </w:rPr>
         <w:t>: Generated outputs like figures, tables, and reports.</w:t>
+      </w:r>
+    </w:p>
+    <w:p>
+      <w:pPr>
+        <w:numPr>
+          <w:ilvl w:val="2"/>
+          <w:numId w:val="2"/>
+        </w:numPr>
+        <w:spacing w:before="100" w:beforeAutospacing="1" w:after="100" w:afterAutospacing="1" w:line="240" w:lineRule="auto"/>
+        <w:rPr>
+          <w:rFonts w:ascii="Times New Roman" w:eastAsia="Times New Roman" w:hAnsi="Times New Roman" w:cs="Times New Roman"/>
+          <w:kern w:val="0"/>
+          <w:sz w:val="24"/>
+          <w:szCs w:val="24"/>
+          <w14:ligatures w14:val="none"/>
+        </w:rPr>
+      </w:pPr>
+      <w:r>
+        <w:rPr>
+          <w:rFonts w:ascii="Courier New" w:eastAsia="Times New Roman" w:hAnsi="Courier New" w:cs="Courier New"/>
+          <w:b/>
+          <w:bCs/>
+          <w:kern w:val="0"/>
+          <w:sz w:val="20"/>
+          <w:szCs w:val="20"/>
+          <w14:ligatures w14:val="none"/>
+        </w:rPr>
+        <w:t>figures/</w:t>
+      </w:r>
+    </w:p>
+    <w:p>
+      <w:pPr>
+        <w:numPr>
+          <w:ilvl w:val="2"/>
+          <w:numId w:val="2"/>
+        </w:numPr>
+        <w:spacing w:before="100" w:beforeAutospacing="1" w:after="100" w:afterAutospacing="1" w:line="240" w:lineRule="auto"/>
+        <w:rPr>
+          <w:rFonts w:ascii="Times New Roman" w:eastAsia="Times New Roman" w:hAnsi="Times New Roman" w:cs="Times New Roman"/>
+          <w:kern w:val="0"/>
+          <w:sz w:val="24"/>
+          <w:szCs w:val="24"/>
+          <w14:ligatures w14:val="none"/>
+        </w:rPr>
+      </w:pPr>
+      <w:r>
+        <w:rPr>
+          <w:rFonts w:ascii="Courier New" w:eastAsia="Times New Roman" w:hAnsi="Courier New" w:cs="Courier New"/>
+          <w:b/>
+          <w:bCs/>
+          <w:kern w:val="0"/>
+          <w:sz w:val="20"/>
+          <w:szCs w:val="20"/>
+          <w14:ligatures w14:val="none"/>
+        </w:rPr>
+        <w:t>tables/</w:t>
+      </w:r>
+    </w:p>
+    <w:p>
+      <w:pPr>
+        <w:numPr>
+          <w:ilvl w:val="2"/>
+          <w:numId w:val="2"/>
+        </w:numPr>
+        <w:spacing w:before="100" w:beforeAutospacing="1" w:after="100" w:afterAutospacing="1" w:line="240" w:lineRule="auto"/>
+        <w:rPr>
+          <w:rFonts w:ascii="Times New Roman" w:eastAsia="Times New Roman" w:hAnsi="Times New Roman" w:cs="Times New Roman"/>
+          <w:kern w:val="0"/>
+          <w:sz w:val="24"/>
+          <w:szCs w:val="24"/>
+          <w14:ligatures w14:val="none"/>
+        </w:rPr>
+      </w:pPr>
+      <w:r>
+        <w:rPr>
+          <w:rFonts w:ascii="Courier New" w:eastAsia="Times New Roman" w:hAnsi="Courier New" w:cs="Courier New"/>
+          <w:b/>
+          <w:bCs/>
+          <w:kern w:val="0"/>
+          <w:sz w:val="20"/>
+          <w:szCs w:val="20"/>
+          <w14:ligatures w14:val="none"/>
+        </w:rPr>
+        <w:t>reports/</w:t>
       </w:r>
     </w:p>
     <w:p>
@@ -959,28 +1111,9 @@
     </w:p>
     <w:p>
       <w:pPr>
-        <w:spacing w:before="100" w:beforeAutospacing="1" w:after="100" w:afterAutospacing="1" w:line="240" w:lineRule="auto"/>
-        <w:outlineLvl w:val="1"/>
-        <w:rPr>
-          <w:rFonts w:ascii="Times New Roman" w:eastAsia="Times New Roman" w:hAnsi="Times New Roman" w:cs="Times New Roman"/>
-          <w:b/>
-          <w:bCs/>
-          <w:kern w:val="0"/>
-          <w:sz w:val="36"/>
-          <w:szCs w:val="36"/>
-          <w14:ligatures w14:val="none"/>
-        </w:rPr>
-      </w:pPr>
-      <w:r>
-        <w:rPr>
-          <w:rFonts w:ascii="Times New Roman" w:eastAsia="Times New Roman" w:hAnsi="Times New Roman" w:cs="Times New Roman"/>
-          <w:b/>
-          <w:bCs/>
-          <w:kern w:val="0"/>
-          <w:sz w:val="36"/>
-          <w:szCs w:val="36"/>
-          <w14:ligatures w14:val="none"/>
-        </w:rPr>
+        <w:pStyle w:val="Heading2"/>
+      </w:pPr>
+      <w:r>
         <w:t>3. Repository Setup Workflow</w:t>
       </w:r>
     </w:p>
@@ -1003,6 +1136,7 @@
           <w:szCs w:val="24"/>
           <w14:ligatures w14:val="none"/>
         </w:rPr>
+        <w:lastRenderedPageBreak/>
         <w:t>When creating a new repository, follow these steps:</w:t>
       </w:r>
     </w:p>
@@ -1154,33 +1288,7 @@
           <w:szCs w:val="24"/>
           <w14:ligatures w14:val="none"/>
         </w:rPr>
-        <w:t>“Add .</w:t>
-      </w:r>
-      <w:proofErr w:type="spellStart"/>
-      <w:r>
-        <w:rPr>
-          <w:rFonts w:ascii="Times New Roman" w:eastAsia="Times New Roman" w:hAnsi="Times New Roman" w:cs="Times New Roman"/>
-          <w:b/>
-          <w:bCs/>
-          <w:kern w:val="0"/>
-          <w:sz w:val="24"/>
-          <w:szCs w:val="24"/>
-          <w14:ligatures w14:val="none"/>
-        </w:rPr>
-        <w:t>gitignore</w:t>
-      </w:r>
-      <w:proofErr w:type="spellEnd"/>
-      <w:r>
-        <w:rPr>
-          <w:rFonts w:ascii="Times New Roman" w:eastAsia="Times New Roman" w:hAnsi="Times New Roman" w:cs="Times New Roman"/>
-          <w:b/>
-          <w:bCs/>
-          <w:kern w:val="0"/>
-          <w:sz w:val="24"/>
-          <w:szCs w:val="24"/>
-          <w14:ligatures w14:val="none"/>
-        </w:rPr>
-        <w:t>”</w:t>
+        <w:t>“Add .gitignore”</w:t>
       </w:r>
       <w:r>
         <w:rPr>
@@ -1216,7 +1324,6 @@
           <w:szCs w:val="24"/>
           <w14:ligatures w14:val="none"/>
         </w:rPr>
-        <w:lastRenderedPageBreak/>
         <w:t>Use a template that fits your project’s language or framework (e.g., R, Python).</w:t>
       </w:r>
     </w:p>
@@ -1291,7 +1398,43 @@
           <w:szCs w:val="24"/>
           <w14:ligatures w14:val="none"/>
         </w:rPr>
-        <w:t>Select an appropriate open-source license like MIT or GPL for public repositories.</w:t>
+        <w:t xml:space="preserve">Select an appropriate open-source license </w:t>
+      </w:r>
+    </w:p>
+    <w:p>
+      <w:pPr>
+        <w:numPr>
+          <w:ilvl w:val="3"/>
+          <w:numId w:val="3"/>
+        </w:numPr>
+        <w:spacing w:before="100" w:beforeAutospacing="1" w:after="100" w:afterAutospacing="1" w:line="240" w:lineRule="auto"/>
+        <w:rPr>
+          <w:rFonts w:ascii="Times New Roman" w:eastAsia="Times New Roman" w:hAnsi="Times New Roman" w:cs="Times New Roman"/>
+          <w:kern w:val="0"/>
+          <w:sz w:val="24"/>
+          <w:szCs w:val="24"/>
+          <w14:ligatures w14:val="none"/>
+        </w:rPr>
+      </w:pPr>
+      <w:r>
+        <w:rPr>
+          <w:rFonts w:ascii="Times New Roman" w:eastAsia="Times New Roman" w:hAnsi="Times New Roman" w:cs="Times New Roman"/>
+          <w:kern w:val="0"/>
+          <w:sz w:val="24"/>
+          <w:szCs w:val="24"/>
+          <w14:ligatures w14:val="none"/>
+        </w:rPr>
+        <w:t>Creative</w:t>
+      </w:r>
+      <w:r>
+        <w:rPr>
+          <w:rFonts w:ascii="Times New Roman" w:eastAsia="Times New Roman" w:hAnsi="Times New Roman" w:cs="Times New Roman"/>
+          <w:kern w:val="0"/>
+          <w:sz w:val="24"/>
+          <w:szCs w:val="24"/>
+          <w14:ligatures w14:val="none"/>
+        </w:rPr>
+        <w:t xml:space="preserve"> Commons recommended</w:t>
       </w:r>
     </w:p>
     <w:p>
@@ -1453,20 +1596,8 @@
           <w:szCs w:val="20"/>
           <w14:ligatures w14:val="none"/>
         </w:rPr>
-        <w:t>.</w:t>
-      </w:r>
-      <w:proofErr w:type="spellStart"/>
-      <w:r>
-        <w:rPr>
-          <w:rFonts w:ascii="Courier New" w:eastAsia="Times New Roman" w:hAnsi="Courier New" w:cs="Courier New"/>
-          <w:kern w:val="0"/>
-          <w:sz w:val="20"/>
-          <w:szCs w:val="20"/>
-          <w14:ligatures w14:val="none"/>
-        </w:rPr>
-        <w:t>gitignore</w:t>
-      </w:r>
-      <w:proofErr w:type="spellEnd"/>
+        <w:t>.gitignore</w:t>
+      </w:r>
       <w:r>
         <w:rPr>
           <w:rFonts w:ascii="Times New Roman" w:eastAsia="Times New Roman" w:hAnsi="Times New Roman" w:cs="Times New Roman"/>
@@ -1485,20 +1616,8 @@
           <w:szCs w:val="20"/>
           <w14:ligatures w14:val="none"/>
         </w:rPr>
-        <w:t>.</w:t>
-      </w:r>
-      <w:proofErr w:type="spellStart"/>
-      <w:r>
-        <w:rPr>
-          <w:rFonts w:ascii="Courier New" w:eastAsia="Times New Roman" w:hAnsi="Courier New" w:cs="Courier New"/>
-          <w:kern w:val="0"/>
-          <w:sz w:val="20"/>
-          <w:szCs w:val="20"/>
-          <w14:ligatures w14:val="none"/>
-        </w:rPr>
-        <w:t>RData</w:t>
-      </w:r>
-      <w:proofErr w:type="spellEnd"/>
+        <w:t>.RData</w:t>
+      </w:r>
       <w:r>
         <w:rPr>
           <w:rFonts w:ascii="Times New Roman" w:eastAsia="Times New Roman" w:hAnsi="Times New Roman" w:cs="Times New Roman"/>
@@ -1556,28 +1675,9 @@
     </w:p>
     <w:p>
       <w:pPr>
-        <w:spacing w:before="100" w:beforeAutospacing="1" w:after="100" w:afterAutospacing="1" w:line="240" w:lineRule="auto"/>
-        <w:outlineLvl w:val="1"/>
-        <w:rPr>
-          <w:rFonts w:ascii="Times New Roman" w:eastAsia="Times New Roman" w:hAnsi="Times New Roman" w:cs="Times New Roman"/>
-          <w:b/>
-          <w:bCs/>
-          <w:kern w:val="0"/>
-          <w:sz w:val="36"/>
-          <w:szCs w:val="36"/>
-          <w14:ligatures w14:val="none"/>
-        </w:rPr>
-      </w:pPr>
-      <w:r>
-        <w:rPr>
-          <w:rFonts w:ascii="Times New Roman" w:eastAsia="Times New Roman" w:hAnsi="Times New Roman" w:cs="Times New Roman"/>
-          <w:b/>
-          <w:bCs/>
-          <w:kern w:val="0"/>
-          <w:sz w:val="36"/>
-          <w:szCs w:val="36"/>
-          <w14:ligatures w14:val="none"/>
-        </w:rPr>
+        <w:pStyle w:val="Heading2"/>
+      </w:pPr>
+      <w:r>
         <w:t>4. Workflow for Push/Pull/Commits</w:t>
       </w:r>
     </w:p>
@@ -2287,6 +2387,7 @@
           <w:szCs w:val="20"/>
           <w14:ligatures w14:val="none"/>
         </w:rPr>
+        <w:lastRenderedPageBreak/>
         <w:t>bash</w:t>
       </w:r>
     </w:p>
@@ -2489,7 +2590,6 @@
           <w:szCs w:val="20"/>
           <w14:ligatures w14:val="none"/>
         </w:rPr>
-        <w:lastRenderedPageBreak/>
         <w:t>Copy code</w:t>
       </w:r>
     </w:p>
@@ -2531,29 +2631,7 @@
           <w:szCs w:val="20"/>
           <w14:ligatures w14:val="none"/>
         </w:rPr>
-        <w:t>git add &lt;</w:t>
-      </w:r>
-      <w:proofErr w:type="spellStart"/>
-      <w:r>
-        <w:rPr>
-          <w:rFonts w:ascii="Courier New" w:eastAsia="Times New Roman" w:hAnsi="Courier New" w:cs="Courier New"/>
-          <w:kern w:val="0"/>
-          <w:sz w:val="20"/>
-          <w:szCs w:val="20"/>
-          <w14:ligatures w14:val="none"/>
-        </w:rPr>
-        <w:t>file_name</w:t>
-      </w:r>
-      <w:proofErr w:type="spellEnd"/>
-      <w:r>
-        <w:rPr>
-          <w:rFonts w:ascii="Courier New" w:eastAsia="Times New Roman" w:hAnsi="Courier New" w:cs="Courier New"/>
-          <w:kern w:val="0"/>
-          <w:sz w:val="20"/>
-          <w:szCs w:val="20"/>
-          <w14:ligatures w14:val="none"/>
-        </w:rPr>
-        <w:t>&gt;  # or use 'git add .' to stage all changes</w:t>
+        <w:t>git add &lt;file_name&gt;  # or use 'git add .' to stage all changes</w:t>
       </w:r>
     </w:p>
     <w:p>
@@ -2676,7 +2754,6 @@
           <w14:ligatures w14:val="none"/>
         </w:rPr>
       </w:pPr>
-      <w:proofErr w:type="spellStart"/>
       <w:r>
         <w:rPr>
           <w:rFonts w:ascii="Courier New" w:eastAsia="Times New Roman" w:hAnsi="Courier New" w:cs="Courier New"/>
@@ -2687,7 +2764,6 @@
         </w:rPr>
         <w:t>php</w:t>
       </w:r>
-      <w:proofErr w:type="spellEnd"/>
     </w:p>
     <w:p>
       <w:pPr>
@@ -3706,6 +3782,7 @@
           <w:szCs w:val="20"/>
           <w14:ligatures w14:val="none"/>
         </w:rPr>
+        <w:lastRenderedPageBreak/>
         <w:t>git checkout main</w:t>
       </w:r>
     </w:p>
@@ -3776,28 +3853,9 @@
     </w:p>
     <w:p>
       <w:pPr>
-        <w:spacing w:before="100" w:beforeAutospacing="1" w:after="100" w:afterAutospacing="1" w:line="240" w:lineRule="auto"/>
-        <w:outlineLvl w:val="1"/>
-        <w:rPr>
-          <w:rFonts w:ascii="Times New Roman" w:eastAsia="Times New Roman" w:hAnsi="Times New Roman" w:cs="Times New Roman"/>
-          <w:b/>
-          <w:bCs/>
-          <w:kern w:val="0"/>
-          <w:sz w:val="36"/>
-          <w:szCs w:val="36"/>
-          <w14:ligatures w14:val="none"/>
-        </w:rPr>
-      </w:pPr>
-      <w:r>
-        <w:rPr>
-          <w:rFonts w:ascii="Times New Roman" w:eastAsia="Times New Roman" w:hAnsi="Times New Roman" w:cs="Times New Roman"/>
-          <w:b/>
-          <w:bCs/>
-          <w:kern w:val="0"/>
-          <w:sz w:val="36"/>
-          <w:szCs w:val="36"/>
-          <w14:ligatures w14:val="none"/>
-        </w:rPr>
+        <w:pStyle w:val="Heading2"/>
+      </w:pPr>
+      <w:r>
         <w:t>5. Commit Message Standards</w:t>
       </w:r>
     </w:p>
@@ -3820,7 +3878,6 @@
           <w:szCs w:val="24"/>
           <w14:ligatures w14:val="none"/>
         </w:rPr>
-        <w:lastRenderedPageBreak/>
         <w:t>Follow this structured format for commit messages:</w:t>
       </w:r>
     </w:p>
@@ -3880,7 +3937,6 @@
           <w14:ligatures w14:val="none"/>
         </w:rPr>
       </w:pPr>
-      <w:proofErr w:type="spellStart"/>
       <w:r>
         <w:rPr>
           <w:rFonts w:ascii="Courier New" w:eastAsia="Times New Roman" w:hAnsi="Courier New" w:cs="Courier New"/>
@@ -3891,7 +3947,6 @@
         </w:rPr>
         <w:t>php</w:t>
       </w:r>
-      <w:proofErr w:type="spellEnd"/>
     </w:p>
     <w:p>
       <w:pPr>
@@ -4068,7 +4123,6 @@
           <w14:ligatures w14:val="none"/>
         </w:rPr>
       </w:pPr>
-      <w:proofErr w:type="spellStart"/>
       <w:r>
         <w:rPr>
           <w:rFonts w:ascii="Courier New" w:eastAsia="Times New Roman" w:hAnsi="Courier New" w:cs="Courier New"/>
@@ -4079,7 +4133,6 @@
         </w:rPr>
         <w:t>scss</w:t>
       </w:r>
-      <w:proofErr w:type="spellEnd"/>
     </w:p>
     <w:p>
       <w:pPr>
@@ -4231,7 +4284,6 @@
           <w14:ligatures w14:val="none"/>
         </w:rPr>
       </w:pPr>
-      <w:proofErr w:type="spellStart"/>
       <w:r>
         <w:rPr>
           <w:rFonts w:ascii="Courier New" w:eastAsia="Times New Roman" w:hAnsi="Courier New" w:cs="Courier New"/>
@@ -4242,7 +4294,6 @@
         </w:rPr>
         <w:t>scss</w:t>
       </w:r>
-      <w:proofErr w:type="spellEnd"/>
     </w:p>
     <w:p>
       <w:pPr>
@@ -4394,7 +4445,6 @@
           <w14:ligatures w14:val="none"/>
         </w:rPr>
       </w:pPr>
-      <w:proofErr w:type="spellStart"/>
       <w:r>
         <w:rPr>
           <w:rFonts w:ascii="Courier New" w:eastAsia="Times New Roman" w:hAnsi="Courier New" w:cs="Courier New"/>
@@ -4405,7 +4455,6 @@
         </w:rPr>
         <w:t>scss</w:t>
       </w:r>
-      <w:proofErr w:type="spellEnd"/>
     </w:p>
     <w:p>
       <w:pPr>
@@ -4515,28 +4564,9 @@
     </w:p>
     <w:p>
       <w:pPr>
-        <w:spacing w:before="100" w:beforeAutospacing="1" w:after="100" w:afterAutospacing="1" w:line="240" w:lineRule="auto"/>
-        <w:outlineLvl w:val="1"/>
-        <w:rPr>
-          <w:rFonts w:ascii="Times New Roman" w:eastAsia="Times New Roman" w:hAnsi="Times New Roman" w:cs="Times New Roman"/>
-          <w:b/>
-          <w:bCs/>
-          <w:kern w:val="0"/>
-          <w:sz w:val="36"/>
-          <w:szCs w:val="36"/>
-          <w14:ligatures w14:val="none"/>
-        </w:rPr>
-      </w:pPr>
-      <w:r>
-        <w:rPr>
-          <w:rFonts w:ascii="Times New Roman" w:eastAsia="Times New Roman" w:hAnsi="Times New Roman" w:cs="Times New Roman"/>
-          <w:b/>
-          <w:bCs/>
-          <w:kern w:val="0"/>
-          <w:sz w:val="36"/>
-          <w:szCs w:val="36"/>
-          <w14:ligatures w14:val="none"/>
-        </w:rPr>
+        <w:pStyle w:val="Heading2"/>
+      </w:pPr>
+      <w:r>
         <w:t>6. Collaboration Guidelines</w:t>
       </w:r>
     </w:p>
@@ -4852,7 +4882,47 @@
           <w:szCs w:val="24"/>
           <w14:ligatures w14:val="none"/>
         </w:rPr>
-        <w:t>Submit PRs for all changes.</w:t>
+        <w:t>Submit P</w:t>
+      </w:r>
+      <w:r>
+        <w:rPr>
+          <w:rFonts w:ascii="Times New Roman" w:eastAsia="Times New Roman" w:hAnsi="Times New Roman" w:cs="Times New Roman"/>
+          <w:kern w:val="0"/>
+          <w:sz w:val="24"/>
+          <w:szCs w:val="24"/>
+          <w14:ligatures w14:val="none"/>
+        </w:rPr>
+        <w:t xml:space="preserve">ull </w:t>
+      </w:r>
+      <w:r>
+        <w:rPr>
+          <w:rFonts w:ascii="Times New Roman" w:eastAsia="Times New Roman" w:hAnsi="Times New Roman" w:cs="Times New Roman"/>
+          <w:kern w:val="0"/>
+          <w:sz w:val="24"/>
+          <w:szCs w:val="24"/>
+          <w14:ligatures w14:val="none"/>
+        </w:rPr>
+        <w:t>R</w:t>
+      </w:r>
+      <w:r>
+        <w:rPr>
+          <w:rFonts w:ascii="Times New Roman" w:eastAsia="Times New Roman" w:hAnsi="Times New Roman" w:cs="Times New Roman"/>
+          <w:kern w:val="0"/>
+          <w:sz w:val="24"/>
+          <w:szCs w:val="24"/>
+          <w14:ligatures w14:val="none"/>
+        </w:rPr>
+        <w:t>equest</w:t>
+      </w:r>
+      <w:r>
+        <w:rPr>
+          <w:rFonts w:ascii="Times New Roman" w:eastAsia="Times New Roman" w:hAnsi="Times New Roman" w:cs="Times New Roman"/>
+          <w:kern w:val="0"/>
+          <w:sz w:val="24"/>
+          <w:szCs w:val="24"/>
+          <w14:ligatures w14:val="none"/>
+        </w:rPr>
+        <w:t>s for all changes.</w:t>
       </w:r>
     </w:p>
     <w:p>
@@ -4878,6 +4948,7 @@
           <w:szCs w:val="24"/>
           <w14:ligatures w14:val="none"/>
         </w:rPr>
+        <w:lastRenderedPageBreak/>
         <w:t xml:space="preserve">Use GitHub’s </w:t>
       </w:r>
       <w:r>
@@ -4955,15 +5026,23 @@
     </w:p>
     <w:p>
       <w:pPr>
-        <w:spacing w:before="100" w:beforeAutospacing="1" w:after="100" w:afterAutospacing="1" w:line="240" w:lineRule="auto"/>
-        <w:outlineLvl w:val="1"/>
+        <w:pStyle w:val="Heading2"/>
+      </w:pPr>
+      <w:r>
+        <w:t>7. Standardized Repository Files</w:t>
+      </w:r>
+    </w:p>
+    <w:p>
+      <w:pPr>
+        <w:spacing w:before="100" w:beforeAutospacing="1" w:after="100" w:afterAutospacing="1" w:line="240" w:lineRule="auto"/>
+        <w:outlineLvl w:val="2"/>
         <w:rPr>
           <w:rFonts w:ascii="Times New Roman" w:eastAsia="Times New Roman" w:hAnsi="Times New Roman" w:cs="Times New Roman"/>
           <w:b/>
           <w:bCs/>
           <w:kern w:val="0"/>
-          <w:sz w:val="36"/>
-          <w:szCs w:val="36"/>
+          <w:sz w:val="24"/>
+          <w:szCs w:val="24"/>
           <w14:ligatures w14:val="none"/>
         </w:rPr>
       </w:pPr>
@@ -4973,39 +5052,50 @@
           <w:b/>
           <w:bCs/>
           <w:kern w:val="0"/>
-          <w:sz w:val="36"/>
-          <w:szCs w:val="36"/>
-          <w14:ligatures w14:val="none"/>
-        </w:rPr>
-        <w:t>7. Standardized Repository Files</w:t>
-      </w:r>
-    </w:p>
-    <w:p>
-      <w:pPr>
-        <w:spacing w:before="100" w:beforeAutospacing="1" w:after="100" w:afterAutospacing="1" w:line="240" w:lineRule="auto"/>
-        <w:outlineLvl w:val="2"/>
+          <w:sz w:val="24"/>
+          <w:szCs w:val="24"/>
+          <w14:ligatures w14:val="none"/>
+        </w:rPr>
+        <w:t xml:space="preserve">1. </w:t>
+      </w:r>
+      <w:r>
         <w:rPr>
           <w:rFonts w:ascii="Times New Roman" w:eastAsia="Times New Roman" w:hAnsi="Times New Roman" w:cs="Times New Roman"/>
           <w:b/>
           <w:bCs/>
           <w:kern w:val="0"/>
-          <w:sz w:val="27"/>
-          <w:szCs w:val="27"/>
-          <w14:ligatures w14:val="none"/>
-        </w:rPr>
-      </w:pPr>
-      <w:r>
+          <w:sz w:val="24"/>
+          <w:szCs w:val="24"/>
+          <w14:ligatures w14:val="none"/>
+        </w:rPr>
+        <w:t xml:space="preserve">README.md </w:t>
+      </w:r>
+    </w:p>
+    <w:p>
+      <w:pPr>
+        <w:spacing w:before="100" w:beforeAutospacing="1" w:after="100" w:afterAutospacing="1" w:line="240" w:lineRule="auto"/>
+        <w:outlineLvl w:val="2"/>
         <w:rPr>
           <w:rFonts w:ascii="Times New Roman" w:eastAsia="Times New Roman" w:hAnsi="Times New Roman" w:cs="Times New Roman"/>
           <w:b/>
           <w:bCs/>
           <w:kern w:val="0"/>
-          <w:sz w:val="27"/>
-          <w:szCs w:val="27"/>
-          <w14:ligatures w14:val="none"/>
-        </w:rPr>
-        <w:lastRenderedPageBreak/>
-        <w:t>README.md Template</w:t>
+          <w:sz w:val="24"/>
+          <w:szCs w:val="24"/>
+          <w14:ligatures w14:val="none"/>
+        </w:rPr>
+      </w:pPr>
+      <w:r>
+        <w:rPr>
+          <w:rFonts w:ascii="Times New Roman" w:eastAsia="Times New Roman" w:hAnsi="Times New Roman" w:cs="Times New Roman"/>
+          <w:b/>
+          <w:bCs/>
+          <w:kern w:val="0"/>
+          <w:sz w:val="24"/>
+          <w:szCs w:val="24"/>
+          <w14:ligatures w14:val="none"/>
+        </w:rPr>
+        <w:t>Template</w:t>
       </w:r>
     </w:p>
     <w:p>
@@ -5476,19 +5566,19 @@
         </w:numPr>
         <w:spacing w:before="100" w:beforeAutospacing="1" w:after="100" w:afterAutospacing="1" w:line="240" w:lineRule="auto"/>
         <w:rPr>
-          <w:rFonts w:ascii="Times New Roman" w:eastAsia="Times New Roman" w:hAnsi="Times New Roman" w:cs="Times New Roman"/>
-          <w:kern w:val="0"/>
-          <w:sz w:val="24"/>
-          <w:szCs w:val="24"/>
-          <w14:ligatures w14:val="none"/>
-        </w:rPr>
-      </w:pPr>
-      <w:r>
-        <w:rPr>
-          <w:rFonts w:ascii="Times New Roman" w:eastAsia="Times New Roman" w:hAnsi="Times New Roman" w:cs="Times New Roman"/>
-          <w:kern w:val="0"/>
-          <w:sz w:val="24"/>
-          <w:szCs w:val="24"/>
+          <w:rFonts w:ascii="Courier New" w:eastAsia="Times New Roman" w:hAnsi="Courier New" w:cs="Courier New"/>
+          <w:kern w:val="0"/>
+          <w:sz w:val="20"/>
+          <w:szCs w:val="20"/>
+          <w14:ligatures w14:val="none"/>
+        </w:rPr>
+      </w:pPr>
+      <w:r>
+        <w:rPr>
+          <w:rFonts w:ascii="Courier New" w:eastAsia="Times New Roman" w:hAnsi="Courier New" w:cs="Courier New"/>
+          <w:kern w:val="0"/>
+          <w:sz w:val="20"/>
+          <w:szCs w:val="20"/>
           <w14:ligatures w14:val="none"/>
         </w:rPr>
         <w:t>Install dependencies:</w:t>
@@ -5606,144 +5696,40 @@
           <w14:ligatures w14:val="none"/>
         </w:rPr>
       </w:pPr>
-      <w:proofErr w:type="spellStart"/>
-      <w:r>
-        <w:rPr>
-          <w:rFonts w:ascii="Courier New" w:eastAsia="Times New Roman" w:hAnsi="Courier New" w:cs="Courier New"/>
-          <w:kern w:val="0"/>
-          <w:sz w:val="20"/>
-          <w:szCs w:val="20"/>
-          <w14:ligatures w14:val="none"/>
-        </w:rPr>
-        <w:t>Rscript</w:t>
-      </w:r>
-      <w:proofErr w:type="spellEnd"/>
-      <w:r>
-        <w:rPr>
-          <w:rFonts w:ascii="Courier New" w:eastAsia="Times New Roman" w:hAnsi="Courier New" w:cs="Courier New"/>
-          <w:kern w:val="0"/>
-          <w:sz w:val="20"/>
-          <w:szCs w:val="20"/>
-          <w14:ligatures w14:val="none"/>
-        </w:rPr>
-        <w:t xml:space="preserve"> -e "</w:t>
-      </w:r>
-      <w:proofErr w:type="spellStart"/>
-      <w:r>
-        <w:rPr>
-          <w:rFonts w:ascii="Courier New" w:eastAsia="Times New Roman" w:hAnsi="Courier New" w:cs="Courier New"/>
-          <w:kern w:val="0"/>
-          <w:sz w:val="20"/>
-          <w:szCs w:val="20"/>
-          <w14:ligatures w14:val="none"/>
-        </w:rPr>
-        <w:t>install.packages</w:t>
-      </w:r>
-      <w:proofErr w:type="spellEnd"/>
-      <w:r>
-        <w:rPr>
-          <w:rFonts w:ascii="Courier New" w:eastAsia="Times New Roman" w:hAnsi="Courier New" w:cs="Courier New"/>
-          <w:kern w:val="0"/>
-          <w:sz w:val="20"/>
-          <w:szCs w:val="20"/>
-          <w14:ligatures w14:val="none"/>
-        </w:rPr>
-        <w:t>(c('</w:t>
-      </w:r>
-      <w:proofErr w:type="spellStart"/>
-      <w:r>
-        <w:rPr>
-          <w:rFonts w:ascii="Courier New" w:eastAsia="Times New Roman" w:hAnsi="Courier New" w:cs="Courier New"/>
-          <w:kern w:val="0"/>
-          <w:sz w:val="20"/>
-          <w:szCs w:val="20"/>
-          <w14:ligatures w14:val="none"/>
-        </w:rPr>
-        <w:t>tidyverse</w:t>
-      </w:r>
-      <w:proofErr w:type="spellEnd"/>
-      <w:r>
-        <w:rPr>
-          <w:rFonts w:ascii="Courier New" w:eastAsia="Times New Roman" w:hAnsi="Courier New" w:cs="Courier New"/>
-          <w:kern w:val="0"/>
-          <w:sz w:val="20"/>
-          <w:szCs w:val="20"/>
-          <w14:ligatures w14:val="none"/>
-        </w:rPr>
-        <w:t>', 'ggplot2'))"</w:t>
-      </w:r>
-    </w:p>
-    <w:p>
-      <w:pPr>
+      <w:r>
+        <w:rPr>
+          <w:rFonts w:ascii="Courier New" w:eastAsia="Times New Roman" w:hAnsi="Courier New" w:cs="Courier New"/>
+          <w:kern w:val="0"/>
+          <w:sz w:val="20"/>
+          <w:szCs w:val="20"/>
+          <w14:ligatures w14:val="none"/>
+        </w:rPr>
+        <w:t>Rscript -e "install.packages(c('tidyverse', 'ggplot2'))"</w:t>
+      </w:r>
+    </w:p>
+    <w:p>
+      <w:pPr>
+        <w:pStyle w:val="ListParagraph"/>
+        <w:numPr>
+          <w:ilvl w:val="0"/>
+          <w:numId w:val="8"/>
+        </w:numPr>
         <w:spacing w:before="100" w:beforeAutospacing="1" w:after="100" w:afterAutospacing="1" w:line="240" w:lineRule="auto"/>
         <w:outlineLvl w:val="1"/>
         <w:rPr>
-          <w:rFonts w:ascii="Times New Roman" w:eastAsia="Times New Roman" w:hAnsi="Times New Roman" w:cs="Times New Roman"/>
-          <w:b/>
-          <w:bCs/>
-          <w:kern w:val="0"/>
-          <w:sz w:val="36"/>
-          <w:szCs w:val="36"/>
-          <w14:ligatures w14:val="none"/>
-        </w:rPr>
-      </w:pPr>
-      <w:r>
-        <w:rPr>
-          <w:rFonts w:ascii="Times New Roman" w:eastAsia="Times New Roman" w:hAnsi="Times New Roman" w:cs="Times New Roman"/>
-          <w:b/>
-          <w:bCs/>
-          <w:kern w:val="0"/>
-          <w:sz w:val="36"/>
-          <w:szCs w:val="36"/>
-          <w14:ligatures w14:val="none"/>
-        </w:rPr>
-        <w:t>Usage</w:t>
-      </w:r>
-    </w:p>
-    <w:p>
-      <w:pPr>
-        <w:spacing w:before="100" w:beforeAutospacing="1" w:after="100" w:afterAutospacing="1" w:line="240" w:lineRule="auto"/>
-        <w:rPr>
-          <w:rFonts w:ascii="Times New Roman" w:eastAsia="Times New Roman" w:hAnsi="Times New Roman" w:cs="Times New Roman"/>
-          <w:kern w:val="0"/>
-          <w:sz w:val="24"/>
-          <w:szCs w:val="24"/>
-          <w14:ligatures w14:val="none"/>
-        </w:rPr>
-      </w:pPr>
-      <w:r>
-        <w:rPr>
-          <w:rFonts w:ascii="Times New Roman" w:eastAsia="Times New Roman" w:hAnsi="Times New Roman" w:cs="Times New Roman"/>
-          <w:kern w:val="0"/>
-          <w:sz w:val="24"/>
-          <w:szCs w:val="24"/>
-          <w14:ligatures w14:val="none"/>
-        </w:rPr>
-        <w:t>Describe how to run scripts or analyses.</w:t>
-      </w:r>
-    </w:p>
-    <w:p>
-      <w:pPr>
-        <w:spacing w:before="100" w:beforeAutospacing="1" w:after="100" w:afterAutospacing="1" w:line="240" w:lineRule="auto"/>
-        <w:outlineLvl w:val="1"/>
-        <w:rPr>
-          <w:rFonts w:ascii="Times New Roman" w:eastAsia="Times New Roman" w:hAnsi="Times New Roman" w:cs="Times New Roman"/>
-          <w:b/>
-          <w:bCs/>
-          <w:kern w:val="0"/>
-          <w:sz w:val="36"/>
-          <w:szCs w:val="36"/>
-          <w14:ligatures w14:val="none"/>
-        </w:rPr>
-      </w:pPr>
-      <w:r>
-        <w:rPr>
-          <w:rFonts w:ascii="Times New Roman" w:eastAsia="Times New Roman" w:hAnsi="Times New Roman" w:cs="Times New Roman"/>
-          <w:b/>
-          <w:bCs/>
-          <w:kern w:val="0"/>
-          <w:sz w:val="36"/>
-          <w:szCs w:val="36"/>
+          <w:rFonts w:ascii="Courier New" w:eastAsia="Times New Roman" w:hAnsi="Courier New" w:cs="Courier New"/>
+          <w:kern w:val="0"/>
+          <w:sz w:val="20"/>
+          <w:szCs w:val="20"/>
+          <w14:ligatures w14:val="none"/>
+        </w:rPr>
+      </w:pPr>
+      <w:r>
+        <w:rPr>
+          <w:rFonts w:ascii="Courier New" w:eastAsia="Times New Roman" w:hAnsi="Courier New" w:cs="Courier New"/>
+          <w:kern w:val="0"/>
+          <w:sz w:val="20"/>
+          <w:szCs w:val="20"/>
           <w14:ligatures w14:val="none"/>
         </w:rPr>
         <w:t>Contributors</w:t>
@@ -5757,19 +5743,19 @@
         </w:numPr>
         <w:spacing w:before="100" w:beforeAutospacing="1" w:after="100" w:afterAutospacing="1" w:line="240" w:lineRule="auto"/>
         <w:rPr>
-          <w:rFonts w:ascii="Times New Roman" w:eastAsia="Times New Roman" w:hAnsi="Times New Roman" w:cs="Times New Roman"/>
-          <w:kern w:val="0"/>
-          <w:sz w:val="24"/>
-          <w:szCs w:val="24"/>
-          <w14:ligatures w14:val="none"/>
-        </w:rPr>
-      </w:pPr>
-      <w:r>
-        <w:rPr>
-          <w:rFonts w:ascii="Times New Roman" w:eastAsia="Times New Roman" w:hAnsi="Times New Roman" w:cs="Times New Roman"/>
-          <w:kern w:val="0"/>
-          <w:sz w:val="24"/>
-          <w:szCs w:val="24"/>
+          <w:rFonts w:ascii="Courier New" w:eastAsia="Times New Roman" w:hAnsi="Courier New" w:cs="Courier New"/>
+          <w:kern w:val="0"/>
+          <w:sz w:val="20"/>
+          <w:szCs w:val="20"/>
+          <w14:ligatures w14:val="none"/>
+        </w:rPr>
+      </w:pPr>
+      <w:r>
+        <w:rPr>
+          <w:rFonts w:ascii="Courier New" w:eastAsia="Times New Roman" w:hAnsi="Courier New" w:cs="Courier New"/>
+          <w:kern w:val="0"/>
+          <w:sz w:val="20"/>
+          <w:szCs w:val="20"/>
           <w14:ligatures w14:val="none"/>
         </w:rPr>
         <w:t>Name (Role)</w:t>
@@ -5783,19 +5769,19 @@
         </w:numPr>
         <w:spacing w:before="100" w:beforeAutospacing="1" w:after="100" w:afterAutospacing="1" w:line="240" w:lineRule="auto"/>
         <w:rPr>
-          <w:rFonts w:ascii="Times New Roman" w:eastAsia="Times New Roman" w:hAnsi="Times New Roman" w:cs="Times New Roman"/>
-          <w:kern w:val="0"/>
-          <w:sz w:val="24"/>
-          <w:szCs w:val="24"/>
-          <w14:ligatures w14:val="none"/>
-        </w:rPr>
-      </w:pPr>
-      <w:r>
-        <w:rPr>
-          <w:rFonts w:ascii="Times New Roman" w:eastAsia="Times New Roman" w:hAnsi="Times New Roman" w:cs="Times New Roman"/>
-          <w:kern w:val="0"/>
-          <w:sz w:val="24"/>
-          <w:szCs w:val="24"/>
+          <w:rFonts w:ascii="Courier New" w:eastAsia="Times New Roman" w:hAnsi="Courier New" w:cs="Courier New"/>
+          <w:kern w:val="0"/>
+          <w:sz w:val="20"/>
+          <w:szCs w:val="20"/>
+          <w14:ligatures w14:val="none"/>
+        </w:rPr>
+      </w:pPr>
+      <w:r>
+        <w:rPr>
+          <w:rFonts w:ascii="Courier New" w:eastAsia="Times New Roman" w:hAnsi="Courier New" w:cs="Courier New"/>
+          <w:kern w:val="0"/>
+          <w:sz w:val="20"/>
+          <w:szCs w:val="20"/>
           <w14:ligatures w14:val="none"/>
         </w:rPr>
         <w:t>Name (Role)</w:t>
@@ -5804,14 +5790,14 @@
     <w:p>
       <w:pPr>
         <w:spacing w:before="100" w:beforeAutospacing="1" w:after="100" w:afterAutospacing="1" w:line="240" w:lineRule="auto"/>
-        <w:outlineLvl w:val="1"/>
+        <w:outlineLvl w:val="2"/>
         <w:rPr>
           <w:rFonts w:ascii="Times New Roman" w:eastAsia="Times New Roman" w:hAnsi="Times New Roman" w:cs="Times New Roman"/>
           <w:b/>
           <w:bCs/>
           <w:kern w:val="0"/>
-          <w:sz w:val="36"/>
-          <w:szCs w:val="36"/>
+          <w:sz w:val="24"/>
+          <w:szCs w:val="24"/>
           <w14:ligatures w14:val="none"/>
         </w:rPr>
       </w:pPr>
@@ -5821,8 +5807,8 @@
           <w:b/>
           <w:bCs/>
           <w:kern w:val="0"/>
-          <w:sz w:val="36"/>
-          <w:szCs w:val="36"/>
+          <w:sz w:val="24"/>
+          <w:szCs w:val="24"/>
           <w14:ligatures w14:val="none"/>
         </w:rPr>
         <w:t>License</w:t>
@@ -5831,23 +5817,63 @@
     <w:p>
       <w:pPr>
         <w:spacing w:before="100" w:beforeAutospacing="1" w:after="100" w:afterAutospacing="1" w:line="240" w:lineRule="auto"/>
-        <w:rPr>
-          <w:rFonts w:ascii="Times New Roman" w:eastAsia="Times New Roman" w:hAnsi="Times New Roman" w:cs="Times New Roman"/>
-          <w:kern w:val="0"/>
-          <w:sz w:val="24"/>
-          <w:szCs w:val="24"/>
-          <w14:ligatures w14:val="none"/>
-        </w:rPr>
-      </w:pPr>
-      <w:r>
-        <w:rPr>
-          <w:rFonts w:ascii="Times New Roman" w:eastAsia="Times New Roman" w:hAnsi="Times New Roman" w:cs="Times New Roman"/>
-          <w:kern w:val="0"/>
-          <w:sz w:val="24"/>
-          <w:szCs w:val="24"/>
-          <w14:ligatures w14:val="none"/>
-        </w:rPr>
-        <w:t>MIT License</w:t>
+        <w:outlineLvl w:val="2"/>
+        <w:rPr>
+          <w:rFonts w:ascii="Times New Roman" w:eastAsia="Times New Roman" w:hAnsi="Times New Roman" w:cs="Times New Roman"/>
+          <w:kern w:val="0"/>
+          <w:sz w:val="24"/>
+          <w:szCs w:val="24"/>
+          <w14:ligatures w14:val="none"/>
+        </w:rPr>
+      </w:pPr>
+      <w:r>
+        <w:rPr>
+          <w:rFonts w:ascii="Times New Roman" w:eastAsia="Times New Roman" w:hAnsi="Times New Roman" w:cs="Times New Roman"/>
+          <w:kern w:val="0"/>
+          <w:sz w:val="24"/>
+          <w:szCs w:val="24"/>
+          <w14:ligatures w14:val="none"/>
+        </w:rPr>
+        <w:t>Creative Commons</w:t>
+      </w:r>
+    </w:p>
+    <w:p>
+      <w:pPr>
+        <w:spacing w:before="100" w:beforeAutospacing="1" w:after="100" w:afterAutospacing="1" w:line="240" w:lineRule="auto"/>
+        <w:outlineLvl w:val="2"/>
+        <w:rPr>
+          <w:rFonts w:ascii="Times New Roman" w:eastAsia="Times New Roman" w:hAnsi="Times New Roman" w:cs="Times New Roman"/>
+          <w:b/>
+          <w:bCs/>
+          <w:kern w:val="0"/>
+          <w:sz w:val="24"/>
+          <w:szCs w:val="24"/>
+          <w14:ligatures w14:val="none"/>
+        </w:rPr>
+      </w:pPr>
+      <w:r>
+        <w:rPr>
+          <w:rFonts w:ascii="Times New Roman" w:eastAsia="Times New Roman" w:hAnsi="Times New Roman" w:cs="Times New Roman"/>
+          <w:b/>
+          <w:bCs/>
+          <w:kern w:val="0"/>
+          <w:sz w:val="24"/>
+          <w:szCs w:val="24"/>
+          <w14:ligatures w14:val="none"/>
+        </w:rPr>
+        <w:t>g</w:t>
+      </w:r>
+      <w:r>
+        <w:rPr>
+          <w:rFonts w:ascii="Times New Roman" w:eastAsia="Times New Roman" w:hAnsi="Times New Roman" w:cs="Times New Roman"/>
+          <w:b/>
+          <w:bCs/>
+          <w:kern w:val="0"/>
+          <w:sz w:val="24"/>
+          <w:szCs w:val="24"/>
+          <w14:ligatures w14:val="none"/>
+        </w:rPr>
+        <w:t>itignore file</w:t>
       </w:r>
     </w:p>
     <w:p>
@@ -5887,7 +5913,7 @@
           <w:szCs w:val="20"/>
           <w14:ligatures w14:val="none"/>
         </w:rPr>
-        <w:t>markdown</w:t>
+        <w:t>### **.gitignore Example (for R Projects)**</w:t>
       </w:r>
     </w:p>
     <w:p>
@@ -5919,16 +5945,19 @@
           <w14:ligatures w14:val="none"/>
         </w:rPr>
       </w:pPr>
-      <w:r>
-        <w:rPr>
-          <w:rFonts w:ascii="Courier New" w:eastAsia="Times New Roman" w:hAnsi="Courier New" w:cs="Courier New"/>
-          <w:kern w:val="0"/>
-          <w:sz w:val="20"/>
-          <w:szCs w:val="20"/>
-          <w14:ligatures w14:val="none"/>
-        </w:rPr>
-        <w:t>Copy code</w:t>
-      </w:r>
+      <w:hyperlink r:id="rId5" w:history="1">
+        <w:r>
+          <w:rPr>
+            <w:rStyle w:val="Hyperlink"/>
+            <w:rFonts w:ascii="Courier New" w:eastAsia="Times New Roman" w:hAnsi="Courier New" w:cs="Courier New"/>
+            <w:kern w:val="0"/>
+            <w:sz w:val="20"/>
+            <w:szCs w:val="20"/>
+            <w14:ligatures w14:val="none"/>
+          </w:rPr>
+          <w:t>https://github.com/BDO-Science/rteam/blob/main/.gitignore</w:t>
+        </w:r>
+      </w:hyperlink>
     </w:p>
     <w:p>
       <w:pPr>
@@ -5989,38 +6018,6 @@
           <w14:ligatures w14:val="none"/>
         </w:rPr>
       </w:pPr>
-      <w:r>
-        <w:rPr>
-          <w:rFonts w:ascii="Courier New" w:eastAsia="Times New Roman" w:hAnsi="Courier New" w:cs="Courier New"/>
-          <w:kern w:val="0"/>
-          <w:sz w:val="20"/>
-          <w:szCs w:val="20"/>
-          <w14:ligatures w14:val="none"/>
-        </w:rPr>
-        <w:t>### **.</w:t>
-      </w:r>
-      <w:proofErr w:type="spellStart"/>
-      <w:r>
-        <w:rPr>
-          <w:rFonts w:ascii="Courier New" w:eastAsia="Times New Roman" w:hAnsi="Courier New" w:cs="Courier New"/>
-          <w:kern w:val="0"/>
-          <w:sz w:val="20"/>
-          <w:szCs w:val="20"/>
-          <w14:ligatures w14:val="none"/>
-        </w:rPr>
-        <w:t>gitignore</w:t>
-      </w:r>
-      <w:proofErr w:type="spellEnd"/>
-      <w:r>
-        <w:rPr>
-          <w:rFonts w:ascii="Courier New" w:eastAsia="Times New Roman" w:hAnsi="Courier New" w:cs="Courier New"/>
-          <w:kern w:val="0"/>
-          <w:sz w:val="20"/>
-          <w:szCs w:val="20"/>
-          <w14:ligatures w14:val="none"/>
-        </w:rPr>
-        <w:t xml:space="preserve"> Example (for R Projects)**</w:t>
-      </w:r>
     </w:p>
     <w:p/>
     <w:sectPr>
@@ -6083,7 +6080,7 @@
         <w:sz w:val="20"/>
       </w:rPr>
     </w:lvl>
-    <w:lvl w:ilvl="3" w:tentative="1">
+    <w:lvl w:ilvl="3">
       <w:start w:val="1"/>
       <w:numFmt w:val="decimal"/>
       <w:lvlText w:val="%4."/>
@@ -6192,7 +6189,7 @@
         <w:sz w:val="20"/>
       </w:rPr>
     </w:lvl>
-    <w:lvl w:ilvl="2" w:tentative="1">
+    <w:lvl w:ilvl="2">
       <w:start w:val="1"/>
       <w:numFmt w:val="bullet"/>
       <w:lvlText w:val=""/>
@@ -6316,9 +6313,9 @@
       <w:lvlJc w:val="left"/>
       <w:pPr>
         <w:tabs>
-          <w:tab w:val="num" w:pos="720"/>
-        </w:tabs>
-        <w:ind w:left="720" w:hanging="360"/>
+          <w:tab w:val="num" w:pos="360"/>
+        </w:tabs>
+        <w:ind w:left="360" w:hanging="360"/>
       </w:pPr>
     </w:lvl>
     <w:lvl w:ilvl="1" w:tentative="1">
@@ -6328,9 +6325,9 @@
       <w:lvlJc w:val="left"/>
       <w:pPr>
         <w:tabs>
-          <w:tab w:val="num" w:pos="1440"/>
-        </w:tabs>
-        <w:ind w:left="1440" w:hanging="360"/>
+          <w:tab w:val="num" w:pos="1080"/>
+        </w:tabs>
+        <w:ind w:left="1080" w:hanging="360"/>
       </w:pPr>
     </w:lvl>
     <w:lvl w:ilvl="2" w:tentative="1">
@@ -6340,9 +6337,9 @@
       <w:lvlJc w:val="left"/>
       <w:pPr>
         <w:tabs>
-          <w:tab w:val="num" w:pos="2160"/>
-        </w:tabs>
-        <w:ind w:left="2160" w:hanging="360"/>
+          <w:tab w:val="num" w:pos="1800"/>
+        </w:tabs>
+        <w:ind w:left="1800" w:hanging="360"/>
       </w:pPr>
     </w:lvl>
     <w:lvl w:ilvl="3" w:tentative="1">
@@ -6352,9 +6349,9 @@
       <w:lvlJc w:val="left"/>
       <w:pPr>
         <w:tabs>
-          <w:tab w:val="num" w:pos="2880"/>
-        </w:tabs>
-        <w:ind w:left="2880" w:hanging="360"/>
+          <w:tab w:val="num" w:pos="2520"/>
+        </w:tabs>
+        <w:ind w:left="2520" w:hanging="360"/>
       </w:pPr>
     </w:lvl>
     <w:lvl w:ilvl="4" w:tentative="1">
@@ -6364,9 +6361,9 @@
       <w:lvlJc w:val="left"/>
       <w:pPr>
         <w:tabs>
-          <w:tab w:val="num" w:pos="3600"/>
-        </w:tabs>
-        <w:ind w:left="3600" w:hanging="360"/>
+          <w:tab w:val="num" w:pos="3240"/>
+        </w:tabs>
+        <w:ind w:left="3240" w:hanging="360"/>
       </w:pPr>
     </w:lvl>
     <w:lvl w:ilvl="5" w:tentative="1">
@@ -6376,9 +6373,9 @@
       <w:lvlJc w:val="left"/>
       <w:pPr>
         <w:tabs>
-          <w:tab w:val="num" w:pos="4320"/>
-        </w:tabs>
-        <w:ind w:left="4320" w:hanging="360"/>
+          <w:tab w:val="num" w:pos="3960"/>
+        </w:tabs>
+        <w:ind w:left="3960" w:hanging="360"/>
       </w:pPr>
     </w:lvl>
     <w:lvl w:ilvl="6" w:tentative="1">
@@ -6388,9 +6385,9 @@
       <w:lvlJc w:val="left"/>
       <w:pPr>
         <w:tabs>
-          <w:tab w:val="num" w:pos="5040"/>
-        </w:tabs>
-        <w:ind w:left="5040" w:hanging="360"/>
+          <w:tab w:val="num" w:pos="4680"/>
+        </w:tabs>
+        <w:ind w:left="4680" w:hanging="360"/>
       </w:pPr>
     </w:lvl>
     <w:lvl w:ilvl="7" w:tentative="1">
@@ -6400,9 +6397,9 @@
       <w:lvlJc w:val="left"/>
       <w:pPr>
         <w:tabs>
-          <w:tab w:val="num" w:pos="5760"/>
-        </w:tabs>
-        <w:ind w:left="5760" w:hanging="360"/>
+          <w:tab w:val="num" w:pos="5400"/>
+        </w:tabs>
+        <w:ind w:left="5400" w:hanging="360"/>
       </w:pPr>
     </w:lvl>
     <w:lvl w:ilvl="8" w:tentative="1">
@@ -6412,9 +6409,9 @@
       <w:lvlJc w:val="left"/>
       <w:pPr>
         <w:tabs>
-          <w:tab w:val="num" w:pos="6480"/>
-        </w:tabs>
-        <w:ind w:left="6480" w:hanging="360"/>
+          <w:tab w:val="num" w:pos="6120"/>
+        </w:tabs>
+        <w:ind w:left="6120" w:hanging="360"/>
       </w:pPr>
     </w:lvl>
   </w:abstractNum>
@@ -7749,7 +7746,6 @@
   <w:style w:type="character" w:default="1" w:styleId="DefaultParagraphFont">
     <w:name w:val="Default Paragraph Font"/>
     <w:uiPriority w:val="1"/>
-    <w:semiHidden/>
     <w:unhideWhenUsed/>
   </w:style>
   <w:style w:type="table" w:default="1" w:styleId="TableNormal">
@@ -7964,6 +7960,40 @@
     <w:name w:val="hljs-strong"/>
     <w:basedOn w:val="DefaultParagraphFont"/>
     <w:rsid w:val="00F660FD"/>
+  </w:style>
+  <w:style w:type="paragraph" w:styleId="ListParagraph">
+    <w:name w:val="List Paragraph"/>
+    <w:basedOn w:val="Normal"/>
+    <w:uiPriority w:val="34"/>
+    <w:qFormat/>
+    <w:rsid w:val="00A617DA"/>
+    <w:pPr>
+      <w:ind w:left="720"/>
+      <w:contextualSpacing/>
+    </w:pPr>
+  </w:style>
+  <w:style w:type="character" w:styleId="Hyperlink">
+    <w:name w:val="Hyperlink"/>
+    <w:basedOn w:val="DefaultParagraphFont"/>
+    <w:uiPriority w:val="99"/>
+    <w:unhideWhenUsed/>
+    <w:rsid w:val="007206DF"/>
+    <w:rPr>
+      <w:color w:val="0563C1" w:themeColor="hyperlink"/>
+      <w:u w:val="single"/>
+    </w:rPr>
+  </w:style>
+  <w:style w:type="character" w:styleId="UnresolvedMention">
+    <w:name w:val="Unresolved Mention"/>
+    <w:basedOn w:val="DefaultParagraphFont"/>
+    <w:uiPriority w:val="99"/>
+    <w:semiHidden/>
+    <w:unhideWhenUsed/>
+    <w:rsid w:val="007206DF"/>
+    <w:rPr>
+      <w:color w:val="605E5C"/>
+      <w:shd w:val="clear" w:color="auto" w:fill="E1DFDD"/>
+    </w:rPr>
   </w:style>
 </w:styles>
 </file>

</xml_diff>